<commit_message>
har ændret constructor i gameplayer, player og tilføjet todo i playermoved
</commit_message>
<xml_diff>
--- a/Netvaerksspil.docx
+++ b/Netvaerksspil.docx
@@ -5,8 +5,14 @@
     <w:p>
       <w:pPr>
         <w:pStyle w:val="Heading1"/>
-      </w:pPr>
-      <w:r>
+        <w:rPr>
+          <w:lang w:val="da-DK"/>
+        </w:rPr>
+      </w:pPr>
+      <w:r>
+        <w:rPr>
+          <w:lang w:val="da-DK"/>
+        </w:rPr>
         <w:t>Afgrænsning</w:t>
       </w:r>
     </w:p>
@@ -184,14 +190,7 @@
           <w:rFonts w:ascii="Garamond" w:hAnsi="Garamond"/>
           <w:lang w:val="da-DK"/>
         </w:rPr>
-        <w:t xml:space="preserve"> </w:t>
-      </w:r>
-      <w:r>
-        <w:rPr>
-          <w:rFonts w:ascii="Garamond" w:hAnsi="Garamond"/>
-          <w:lang w:val="da-DK"/>
-        </w:rPr>
-        <w:t xml:space="preserve">”protokolnavn + space + protokolversion + </w:t>
+        <w:t xml:space="preserve"> ”protokolnavn + space + protokolversion + </w:t>
       </w:r>
       <w:r>
         <w:rPr>
@@ -205,38 +204,22 @@
           <w:rFonts w:ascii="Garamond" w:hAnsi="Garamond"/>
           <w:lang w:val="da-DK"/>
         </w:rPr>
-        <w:t xml:space="preserve"> +  </w:t>
-      </w:r>
-      <w:r>
-        <w:rPr>
-          <w:rFonts w:ascii="Garamond" w:hAnsi="Garamond"/>
-          <w:lang w:val="da-DK"/>
-        </w:rPr>
-        <w:t>Logoff</w:t>
-      </w:r>
-      <w:r>
-        <w:rPr>
-          <w:rFonts w:ascii="Garamond" w:hAnsi="Garamond"/>
-          <w:lang w:val="da-DK"/>
-        </w:rPr>
-        <w:t xml:space="preserve"> + space + Brugernavn”</w:t>
-      </w:r>
-    </w:p>
-    <w:p>
-      <w:pPr>
-        <w:tabs>
-          <w:tab w:val="left" w:pos="-720"/>
-        </w:tabs>
-        <w:jc w:val="both"/>
-        <w:rPr>
-          <w:rFonts w:ascii="Garamond" w:hAnsi="Garamond"/>
-          <w:lang w:val="da-DK"/>
-        </w:rPr>
-      </w:pPr>
-      <w:r>
-        <w:rPr>
-          <w:rFonts w:ascii="Garamond" w:hAnsi="Garamond"/>
-          <w:lang w:val="da-DK"/>
+        <w:t xml:space="preserve"> +  Logoff + space + Brugernavn”</w:t>
+      </w:r>
+    </w:p>
+    <w:p>
+      <w:pPr>
+        <w:tabs>
+          <w:tab w:val="left" w:pos="-720"/>
+        </w:tabs>
+        <w:jc w:val="both"/>
+        <w:rPr>
+          <w:rFonts w:ascii="Garamond" w:hAnsi="Garamond"/>
+        </w:rPr>
+      </w:pPr>
+      <w:r>
+        <w:rPr>
+          <w:rFonts w:ascii="Garamond" w:hAnsi="Garamond"/>
         </w:rPr>
         <w:t xml:space="preserve">Skydaction = </w:t>
       </w:r>
@@ -268,19 +251,7 @@
           <w:rFonts w:ascii="Garamond" w:hAnsi="Garamond"/>
         </w:rPr>
         <w:tab/>
-        <w:t xml:space="preserve"> </w:t>
-      </w:r>
-      <w:r>
-        <w:rPr>
-          <w:rFonts w:ascii="Garamond" w:hAnsi="Garamond"/>
-        </w:rPr>
-        <w:t xml:space="preserve">”protokolnavn + space + protokolversion + return </w:t>
-      </w:r>
-      <w:r>
-        <w:rPr>
-          <w:rFonts w:ascii="Garamond" w:hAnsi="Garamond"/>
-        </w:rPr>
-        <w:t>+ action +</w:t>
+        <w:t xml:space="preserve"> ”protokolnavn + space + protokolversion + return + action +</w:t>
       </w:r>
       <w:r>
         <w:rPr>
@@ -360,11 +331,13 @@
         <w:jc w:val="both"/>
         <w:rPr>
           <w:rFonts w:ascii="Garamond" w:hAnsi="Garamond"/>
-        </w:rPr>
-      </w:pPr>
-      <w:r>
-        <w:rPr>
-          <w:rFonts w:ascii="Garamond" w:hAnsi="Garamond"/>
+          <w:lang w:val="da-DK"/>
+        </w:rPr>
+      </w:pPr>
+      <w:r>
+        <w:rPr>
+          <w:rFonts w:ascii="Garamond" w:hAnsi="Garamond"/>
+          <w:lang w:val="da-DK"/>
         </w:rPr>
         <w:t>Shoot</w:t>
       </w:r>
@@ -464,62 +437,74 @@
         </w:rPr>
         <w:t xml:space="preserve"> + map</w:t>
       </w:r>
+      <w:r>
+        <w:rPr>
+          <w:rFonts w:ascii="Garamond" w:hAnsi="Garamond"/>
+        </w:rPr>
+        <w:t>”</w:t>
+      </w:r>
+    </w:p>
+    <w:p>
+      <w:pPr>
+        <w:tabs>
+          <w:tab w:val="left" w:pos="-720"/>
+        </w:tabs>
+        <w:jc w:val="both"/>
+        <w:rPr>
+          <w:rFonts w:ascii="Garamond" w:hAnsi="Garamond"/>
+        </w:rPr>
+      </w:pPr>
+      <w:r>
+        <w:rPr>
+          <w:rFonts w:ascii="Garamond" w:hAnsi="Garamond"/>
+        </w:rPr>
+        <w:t xml:space="preserve">LoginDenied: </w:t>
+      </w:r>
+      <w:r>
+        <w:rPr>
+          <w:rFonts w:ascii="Garamond" w:hAnsi="Garamond"/>
+        </w:rPr>
+        <w:tab/>
+        <w:t xml:space="preserve">= ”protokolnavn + space + protokolversion + return +  </w:t>
+      </w:r>
+      <w:r>
+        <w:rPr>
+          <w:rFonts w:ascii="Garamond" w:hAnsi="Garamond"/>
+        </w:rPr>
+        <w:t>Denied</w:t>
+      </w:r>
+      <w:r>
+        <w:rPr>
+          <w:rFonts w:ascii="Garamond" w:hAnsi="Garamond"/>
+        </w:rPr>
+        <w:t>”</w:t>
+      </w:r>
+    </w:p>
+    <w:p>
+      <w:pPr>
+        <w:tabs>
+          <w:tab w:val="left" w:pos="-720"/>
+        </w:tabs>
+        <w:jc w:val="both"/>
+        <w:rPr>
+          <w:rFonts w:ascii="Garamond" w:hAnsi="Garamond"/>
+        </w:rPr>
+      </w:pPr>
+      <w:r>
+        <w:rPr>
+          <w:rFonts w:ascii="Garamond" w:hAnsi="Garamond"/>
+        </w:rPr>
+        <w:t>State</w:t>
+      </w:r>
+      <w:r>
+        <w:rPr>
+          <w:rFonts w:ascii="Garamond" w:hAnsi="Garamond"/>
+        </w:rPr>
+        <w:br/>
+        <w:t>Hvis serveren eller klienten modtager en pakke hvor timestamp værdien er lavere end den senest modtagede pakke, skal pakken discardes.</w:t>
+      </w:r>
       <w:bookmarkStart w:id="0" w:name="_GoBack"/>
       <w:bookmarkEnd w:id="0"/>
-      <w:r>
-        <w:rPr>
-          <w:rFonts w:ascii="Garamond" w:hAnsi="Garamond"/>
-        </w:rPr>
-        <w:t>”</w:t>
-      </w:r>
-    </w:p>
-    <w:p>
-      <w:pPr>
-        <w:tabs>
-          <w:tab w:val="left" w:pos="-720"/>
-        </w:tabs>
-        <w:jc w:val="both"/>
-        <w:rPr>
-          <w:rFonts w:ascii="Garamond" w:hAnsi="Garamond"/>
-        </w:rPr>
-      </w:pPr>
-      <w:r>
-        <w:rPr>
-          <w:rFonts w:ascii="Garamond" w:hAnsi="Garamond"/>
-        </w:rPr>
-        <w:t>Login</w:t>
-      </w:r>
-      <w:r>
-        <w:rPr>
-          <w:rFonts w:ascii="Garamond" w:hAnsi="Garamond"/>
-        </w:rPr>
-        <w:t>Denied</w:t>
-      </w:r>
-      <w:r>
-        <w:rPr>
-          <w:rFonts w:ascii="Garamond" w:hAnsi="Garamond"/>
-        </w:rPr>
-        <w:t xml:space="preserve">: </w:t>
-      </w:r>
-      <w:r>
-        <w:rPr>
-          <w:rFonts w:ascii="Garamond" w:hAnsi="Garamond"/>
-        </w:rPr>
-        <w:tab/>
-        <w:t xml:space="preserve">= ”protokolnavn + space + protokolversion + return +  </w:t>
-      </w:r>
-      <w:r>
-        <w:rPr>
-          <w:rFonts w:ascii="Garamond" w:hAnsi="Garamond"/>
-        </w:rPr>
-        <w:t>Denied</w:t>
-      </w:r>
-      <w:r>
-        <w:rPr>
-          <w:rFonts w:ascii="Garamond" w:hAnsi="Garamond"/>
-        </w:rPr>
-        <w:t>”</w:t>
-      </w:r>
     </w:p>
     <w:p>
       <w:pPr>
@@ -548,7 +533,19 @@
         <w:rPr>
           <w:rFonts w:ascii="Garamond" w:hAnsi="Garamond"/>
         </w:rPr>
-        <w:t xml:space="preserve">”protokolnavn + space + protokolversion + return +  </w:t>
+        <w:t xml:space="preserve">”protokolnavn + space + protokolversion </w:t>
+      </w:r>
+      <w:r>
+        <w:rPr>
+          <w:rFonts w:ascii="Garamond" w:hAnsi="Garamond"/>
+        </w:rPr>
+        <w:t xml:space="preserve">+ space + timestamp </w:t>
+      </w:r>
+      <w:r>
+        <w:rPr>
+          <w:rFonts w:ascii="Garamond" w:hAnsi="Garamond"/>
+        </w:rPr>
+        <w:t xml:space="preserve">+ return +  </w:t>
       </w:r>
       <w:r>
         <w:rPr>
@@ -556,6 +553,28 @@
         </w:rPr>
         <w:t>id + xPos + yPos + Score + Username +  Direction”</w:t>
       </w:r>
+    </w:p>
+    <w:p>
+      <w:pPr>
+        <w:tabs>
+          <w:tab w:val="left" w:pos="-720"/>
+        </w:tabs>
+        <w:jc w:val="both"/>
+        <w:rPr>
+          <w:rFonts w:ascii="Garamond" w:hAnsi="Garamond"/>
+        </w:rPr>
+      </w:pPr>
+    </w:p>
+    <w:p>
+      <w:pPr>
+        <w:tabs>
+          <w:tab w:val="left" w:pos="-720"/>
+        </w:tabs>
+        <w:jc w:val="both"/>
+        <w:rPr>
+          <w:rFonts w:ascii="Garamond" w:hAnsi="Garamond"/>
+        </w:rPr>
+      </w:pPr>
     </w:p>
     <w:p>
       <w:pPr>
@@ -687,7 +706,6 @@
         <w:rPr>
           <w:rFonts w:ascii="Garamond" w:hAnsi="Garamond"/>
         </w:rPr>
-        <w:lastRenderedPageBreak/>
         <w:t>Hvorledes foregår autoriseret afmelding?</w:t>
       </w:r>
     </w:p>
@@ -918,7 +936,6 @@
   </w:abstractNum>
   <w:num w:numId="1">
     <w:abstractNumId w:val="0"/>
-    <w:lvlOverride w:ilvl="0"/>
   </w:num>
 </w:numbering>
 </file>

</xml_diff>

<commit_message>
Ting og sager :) <3
</commit_message>
<xml_diff>
--- a/Netvaerksspil.docx
+++ b/Netvaerksspil.docx
@@ -1,10 +1,10 @@
 
 <file path=word/document.xml><?xml version="1.0" encoding="utf-8"?>
-<w:document xmlns:wpc="http://schemas.microsoft.com/office/word/2010/wordprocessingCanvas" xmlns:mc="http://schemas.openxmlformats.org/markup-compatibility/2006" xmlns:o="urn:schemas-microsoft-com:office:office" xmlns:r="http://schemas.openxmlformats.org/officeDocument/2006/relationships" xmlns:m="http://schemas.openxmlformats.org/officeDocument/2006/math" xmlns:v="urn:schemas-microsoft-com:vml" xmlns:wp14="http://schemas.microsoft.com/office/word/2010/wordprocessingDrawing" xmlns:wp="http://schemas.openxmlformats.org/drawingml/2006/wordprocessingDrawing" xmlns:w10="urn:schemas-microsoft-com:office:word" xmlns:w="http://schemas.openxmlformats.org/wordprocessingml/2006/main" xmlns:w14="http://schemas.microsoft.com/office/word/2010/wordml" xmlns:w15="http://schemas.microsoft.com/office/word/2012/wordml" xmlns:wpg="http://schemas.microsoft.com/office/word/2010/wordprocessingGroup" xmlns:wpi="http://schemas.microsoft.com/office/word/2010/wordprocessingInk" xmlns:wne="http://schemas.microsoft.com/office/word/2006/wordml" xmlns:wps="http://schemas.microsoft.com/office/word/2010/wordprocessingShape" mc:Ignorable="w14 w15 wp14">
+<w:document xmlns:ve="http://schemas.openxmlformats.org/markup-compatibility/2006" xmlns:o="urn:schemas-microsoft-com:office:office" xmlns:r="http://schemas.openxmlformats.org/officeDocument/2006/relationships" xmlns:m="http://schemas.openxmlformats.org/officeDocument/2006/math" xmlns:v="urn:schemas-microsoft-com:vml" xmlns:wp="http://schemas.openxmlformats.org/drawingml/2006/wordprocessingDrawing" xmlns:w10="urn:schemas-microsoft-com:office:word" xmlns:w="http://schemas.openxmlformats.org/wordprocessingml/2006/main" xmlns:wne="http://schemas.microsoft.com/office/word/2006/wordml">
   <w:body>
     <w:p>
       <w:pPr>
-        <w:pStyle w:val="Heading1"/>
+        <w:pStyle w:val="Overskrift1"/>
       </w:pPr>
       <w:r>
         <w:t>Afgrænsning</w:t>
@@ -184,14 +184,7 @@
           <w:rFonts w:ascii="Garamond" w:hAnsi="Garamond"/>
           <w:lang w:val="da-DK"/>
         </w:rPr>
-        <w:t xml:space="preserve"> </w:t>
-      </w:r>
-      <w:r>
-        <w:rPr>
-          <w:rFonts w:ascii="Garamond" w:hAnsi="Garamond"/>
-          <w:lang w:val="da-DK"/>
-        </w:rPr>
-        <w:t xml:space="preserve">”protokolnavn + space + protokolversion + </w:t>
+        <w:t xml:space="preserve"> ”protokolnavn + space + protokolversion + </w:t>
       </w:r>
       <w:r>
         <w:rPr>
@@ -205,21 +198,7 @@
           <w:rFonts w:ascii="Garamond" w:hAnsi="Garamond"/>
           <w:lang w:val="da-DK"/>
         </w:rPr>
-        <w:t xml:space="preserve"> +  </w:t>
-      </w:r>
-      <w:r>
-        <w:rPr>
-          <w:rFonts w:ascii="Garamond" w:hAnsi="Garamond"/>
-          <w:lang w:val="da-DK"/>
-        </w:rPr>
-        <w:t>Logoff</w:t>
-      </w:r>
-      <w:r>
-        <w:rPr>
-          <w:rFonts w:ascii="Garamond" w:hAnsi="Garamond"/>
-          <w:lang w:val="da-DK"/>
-        </w:rPr>
-        <w:t xml:space="preserve"> + space + Brugernavn”</w:t>
+        <w:t xml:space="preserve"> +  Logoff + space + Brugernavn”</w:t>
       </w:r>
     </w:p>
     <w:p>
@@ -268,19 +247,7 @@
           <w:rFonts w:ascii="Garamond" w:hAnsi="Garamond"/>
         </w:rPr>
         <w:tab/>
-        <w:t xml:space="preserve"> </w:t>
-      </w:r>
-      <w:r>
-        <w:rPr>
-          <w:rFonts w:ascii="Garamond" w:hAnsi="Garamond"/>
-        </w:rPr>
-        <w:t xml:space="preserve">”protokolnavn + space + protokolversion + return </w:t>
-      </w:r>
-      <w:r>
-        <w:rPr>
-          <w:rFonts w:ascii="Garamond" w:hAnsi="Garamond"/>
-        </w:rPr>
-        <w:t>+ action +</w:t>
+        <w:t xml:space="preserve"> ”protokolnavn + space + protokolversion + return + action +</w:t>
       </w:r>
       <w:r>
         <w:rPr>
@@ -462,7 +429,19 @@
         <w:rPr>
           <w:rFonts w:ascii="Garamond" w:hAnsi="Garamond"/>
         </w:rPr>
-        <w:t xml:space="preserve"> + map</w:t>
+        <w:t xml:space="preserve"> + </w:t>
+      </w:r>
+      <w:r>
+        <w:rPr>
+          <w:rFonts w:ascii="Garamond" w:hAnsi="Garamond"/>
+        </w:rPr>
+        <w:t xml:space="preserve">space + </w:t>
+      </w:r>
+      <w:r>
+        <w:rPr>
+          <w:rFonts w:ascii="Garamond" w:hAnsi="Garamond"/>
+        </w:rPr>
+        <w:t>map</w:t>
       </w:r>
       <w:bookmarkStart w:id="0" w:name="_GoBack"/>
       <w:bookmarkEnd w:id="0"/>
@@ -487,19 +466,7 @@
         <w:rPr>
           <w:rFonts w:ascii="Garamond" w:hAnsi="Garamond"/>
         </w:rPr>
-        <w:t>Login</w:t>
-      </w:r>
-      <w:r>
-        <w:rPr>
-          <w:rFonts w:ascii="Garamond" w:hAnsi="Garamond"/>
-        </w:rPr>
-        <w:t>Denied</w:t>
-      </w:r>
-      <w:r>
-        <w:rPr>
-          <w:rFonts w:ascii="Garamond" w:hAnsi="Garamond"/>
-        </w:rPr>
-        <w:t xml:space="preserve">: </w:t>
+        <w:t xml:space="preserve">LoginDenied: </w:t>
       </w:r>
       <w:r>
         <w:rPr>
@@ -554,7 +521,85 @@
         <w:rPr>
           <w:rFonts w:ascii="Garamond" w:hAnsi="Garamond"/>
         </w:rPr>
-        <w:t>id + xPos + yPos + Score + Username +  Direction”</w:t>
+        <w:t xml:space="preserve">id + </w:t>
+      </w:r>
+      <w:r>
+        <w:rPr>
+          <w:rFonts w:ascii="Garamond" w:hAnsi="Garamond"/>
+        </w:rPr>
+        <w:t xml:space="preserve">space + </w:t>
+      </w:r>
+      <w:r>
+        <w:rPr>
+          <w:rFonts w:ascii="Garamond" w:hAnsi="Garamond"/>
+        </w:rPr>
+        <w:t>xPos</w:t>
+      </w:r>
+      <w:r>
+        <w:rPr>
+          <w:rFonts w:ascii="Garamond" w:hAnsi="Garamond"/>
+        </w:rPr>
+        <w:t xml:space="preserve"> +</w:t>
+      </w:r>
+      <w:r>
+        <w:rPr>
+          <w:rFonts w:ascii="Garamond" w:hAnsi="Garamond"/>
+        </w:rPr>
+        <w:t xml:space="preserve"> </w:t>
+      </w:r>
+      <w:r>
+        <w:rPr>
+          <w:rFonts w:ascii="Garamond" w:hAnsi="Garamond"/>
+        </w:rPr>
+        <w:t xml:space="preserve">space </w:t>
+      </w:r>
+      <w:r>
+        <w:rPr>
+          <w:rFonts w:ascii="Garamond" w:hAnsi="Garamond"/>
+        </w:rPr>
+        <w:t>+ yPos</w:t>
+      </w:r>
+      <w:r>
+        <w:rPr>
+          <w:rFonts w:ascii="Garamond" w:hAnsi="Garamond"/>
+        </w:rPr>
+        <w:t xml:space="preserve"> + space</w:t>
+      </w:r>
+      <w:r>
+        <w:rPr>
+          <w:rFonts w:ascii="Garamond" w:hAnsi="Garamond"/>
+        </w:rPr>
+        <w:t xml:space="preserve"> + Score + Username +</w:t>
+      </w:r>
+      <w:r>
+        <w:rPr>
+          <w:rFonts w:ascii="Garamond" w:hAnsi="Garamond"/>
+        </w:rPr>
+        <w:t xml:space="preserve"> space +</w:t>
+      </w:r>
+      <w:r>
+        <w:rPr>
+          <w:rFonts w:ascii="Garamond" w:hAnsi="Garamond"/>
+        </w:rPr>
+        <w:t xml:space="preserve">  Direction</w:t>
+      </w:r>
+      <w:r>
+        <w:rPr>
+          <w:rFonts w:ascii="Garamond" w:hAnsi="Garamond"/>
+        </w:rPr>
+        <w:t xml:space="preserve"> + return + …………</w:t>
+      </w:r>
+      <w:r>
+        <w:rPr>
+          <w:rFonts w:ascii="Garamond" w:hAnsi="Garamond"/>
+        </w:rPr>
+        <w:t>”</w:t>
+      </w:r>
+      <w:r>
+        <w:rPr>
+          <w:rFonts w:ascii="Garamond" w:hAnsi="Garamond"/>
+        </w:rPr>
+        <w:t xml:space="preserve"> </w:t>
       </w:r>
     </w:p>
     <w:p>
@@ -665,6 +710,7 @@
           <w:rFonts w:ascii="Garamond" w:hAnsi="Garamond"/>
           <w:lang w:val="da-DK"/>
         </w:rPr>
+        <w:lastRenderedPageBreak/>
         <w:t>Hvorledes skal tilmelding til spillet foregå?</w:t>
       </w:r>
     </w:p>
@@ -687,7 +733,6 @@
         <w:rPr>
           <w:rFonts w:ascii="Garamond" w:hAnsi="Garamond"/>
         </w:rPr>
-        <w:lastRenderedPageBreak/>
         <w:t>Hvorledes foregår autoriseret afmelding?</w:t>
       </w:r>
     </w:p>
@@ -895,7 +940,7 @@
 </file>
 
 <file path=word/numbering.xml><?xml version="1.0" encoding="utf-8"?>
-<w:numbering xmlns:wpc="http://schemas.microsoft.com/office/word/2010/wordprocessingCanvas" xmlns:mc="http://schemas.openxmlformats.org/markup-compatibility/2006" xmlns:o="urn:schemas-microsoft-com:office:office" xmlns:r="http://schemas.openxmlformats.org/officeDocument/2006/relationships" xmlns:m="http://schemas.openxmlformats.org/officeDocument/2006/math" xmlns:v="urn:schemas-microsoft-com:vml" xmlns:wp14="http://schemas.microsoft.com/office/word/2010/wordprocessingDrawing" xmlns:wp="http://schemas.openxmlformats.org/drawingml/2006/wordprocessingDrawing" xmlns:w10="urn:schemas-microsoft-com:office:word" xmlns:w="http://schemas.openxmlformats.org/wordprocessingml/2006/main" xmlns:w14="http://schemas.microsoft.com/office/word/2010/wordml" xmlns:w15="http://schemas.microsoft.com/office/word/2012/wordml" xmlns:wpg="http://schemas.microsoft.com/office/word/2010/wordprocessingGroup" xmlns:wpi="http://schemas.microsoft.com/office/word/2010/wordprocessingInk" xmlns:wne="http://schemas.microsoft.com/office/word/2006/wordml" xmlns:wps="http://schemas.microsoft.com/office/word/2010/wordprocessingShape" mc:Ignorable="w14 w15 wp14">
+<w:numbering xmlns:ve="http://schemas.openxmlformats.org/markup-compatibility/2006" xmlns:o="urn:schemas-microsoft-com:office:office" xmlns:r="http://schemas.openxmlformats.org/officeDocument/2006/relationships" xmlns:m="http://schemas.openxmlformats.org/officeDocument/2006/math" xmlns:v="urn:schemas-microsoft-com:vml" xmlns:wp="http://schemas.openxmlformats.org/drawingml/2006/wordprocessingDrawing" xmlns:w10="urn:schemas-microsoft-com:office:word" xmlns:w="http://schemas.openxmlformats.org/wordprocessingml/2006/main" xmlns:wne="http://schemas.microsoft.com/office/word/2006/wordml">
   <w:abstractNum w:abstractNumId="0">
     <w:nsid w:val="7C337BEE"/>
     <w:multiLevelType w:val="singleLevel"/>
@@ -918,13 +963,12 @@
   </w:abstractNum>
   <w:num w:numId="1">
     <w:abstractNumId w:val="0"/>
-    <w:lvlOverride w:ilvl="0"/>
   </w:num>
 </w:numbering>
 </file>
 
 <file path=word/styles.xml><?xml version="1.0" encoding="utf-8"?>
-<w:styles xmlns:mc="http://schemas.openxmlformats.org/markup-compatibility/2006" xmlns:r="http://schemas.openxmlformats.org/officeDocument/2006/relationships" xmlns:w="http://schemas.openxmlformats.org/wordprocessingml/2006/main" xmlns:w14="http://schemas.microsoft.com/office/word/2010/wordml" xmlns:w15="http://schemas.microsoft.com/office/word/2012/wordml" mc:Ignorable="w14 w15">
+<w:styles xmlns:r="http://schemas.openxmlformats.org/officeDocument/2006/relationships" xmlns:w="http://schemas.openxmlformats.org/wordprocessingml/2006/main">
   <w:docDefaults>
     <w:rPrDefault>
       <w:rPr>
@@ -940,388 +984,155 @@
       </w:pPr>
     </w:pPrDefault>
   </w:docDefaults>
-  <w:latentStyles w:defLockedState="0" w:defUIPriority="99" w:defSemiHidden="0" w:defUnhideWhenUsed="0" w:defQFormat="0" w:count="371">
-    <w:lsdException w:name="Normal" w:uiPriority="0" w:qFormat="1"/>
-    <w:lsdException w:name="heading 1" w:uiPriority="9" w:qFormat="1"/>
-    <w:lsdException w:name="heading 2" w:semiHidden="1" w:uiPriority="9" w:unhideWhenUsed="1" w:qFormat="1"/>
-    <w:lsdException w:name="heading 3" w:semiHidden="1" w:uiPriority="9" w:unhideWhenUsed="1" w:qFormat="1"/>
-    <w:lsdException w:name="heading 4" w:semiHidden="1" w:uiPriority="9" w:unhideWhenUsed="1" w:qFormat="1"/>
-    <w:lsdException w:name="heading 5" w:semiHidden="1" w:uiPriority="9" w:unhideWhenUsed="1" w:qFormat="1"/>
-    <w:lsdException w:name="heading 6" w:semiHidden="1" w:uiPriority="9" w:unhideWhenUsed="1" w:qFormat="1"/>
-    <w:lsdException w:name="heading 7" w:semiHidden="1" w:uiPriority="9" w:unhideWhenUsed="1" w:qFormat="1"/>
-    <w:lsdException w:name="heading 8" w:semiHidden="1" w:uiPriority="9" w:unhideWhenUsed="1" w:qFormat="1"/>
-    <w:lsdException w:name="heading 9" w:semiHidden="1" w:uiPriority="9" w:unhideWhenUsed="1" w:qFormat="1"/>
-    <w:lsdException w:name="index 1" w:semiHidden="1" w:unhideWhenUsed="1"/>
-    <w:lsdException w:name="index 2" w:semiHidden="1" w:unhideWhenUsed="1"/>
-    <w:lsdException w:name="index 3" w:semiHidden="1" w:unhideWhenUsed="1"/>
-    <w:lsdException w:name="index 4" w:semiHidden="1" w:unhideWhenUsed="1"/>
-    <w:lsdException w:name="index 5" w:semiHidden="1" w:unhideWhenUsed="1"/>
-    <w:lsdException w:name="index 6" w:semiHidden="1" w:unhideWhenUsed="1"/>
-    <w:lsdException w:name="index 7" w:semiHidden="1" w:unhideWhenUsed="1"/>
-    <w:lsdException w:name="index 8" w:semiHidden="1" w:unhideWhenUsed="1"/>
-    <w:lsdException w:name="index 9" w:semiHidden="1" w:unhideWhenUsed="1"/>
-    <w:lsdException w:name="toc 1" w:semiHidden="1" w:uiPriority="39" w:unhideWhenUsed="1"/>
-    <w:lsdException w:name="toc 2" w:semiHidden="1" w:uiPriority="39" w:unhideWhenUsed="1"/>
-    <w:lsdException w:name="toc 3" w:semiHidden="1" w:uiPriority="39" w:unhideWhenUsed="1"/>
-    <w:lsdException w:name="toc 4" w:semiHidden="1" w:uiPriority="39" w:unhideWhenUsed="1"/>
-    <w:lsdException w:name="toc 5" w:semiHidden="1" w:uiPriority="39" w:unhideWhenUsed="1"/>
-    <w:lsdException w:name="toc 6" w:semiHidden="1" w:uiPriority="39" w:unhideWhenUsed="1"/>
-    <w:lsdException w:name="toc 7" w:semiHidden="1" w:uiPriority="39" w:unhideWhenUsed="1"/>
-    <w:lsdException w:name="toc 8" w:semiHidden="1" w:uiPriority="39" w:unhideWhenUsed="1"/>
-    <w:lsdException w:name="toc 9" w:semiHidden="1" w:uiPriority="39" w:unhideWhenUsed="1"/>
-    <w:lsdException w:name="Normal Indent" w:semiHidden="1" w:unhideWhenUsed="1"/>
-    <w:lsdException w:name="footnote text" w:semiHidden="1" w:unhideWhenUsed="1"/>
-    <w:lsdException w:name="annotation text" w:semiHidden="1" w:unhideWhenUsed="1"/>
-    <w:lsdException w:name="header" w:semiHidden="1" w:unhideWhenUsed="1"/>
-    <w:lsdException w:name="footer" w:semiHidden="1" w:unhideWhenUsed="1"/>
-    <w:lsdException w:name="index heading" w:semiHidden="1" w:unhideWhenUsed="1"/>
-    <w:lsdException w:name="caption" w:semiHidden="1" w:uiPriority="35" w:unhideWhenUsed="1" w:qFormat="1"/>
-    <w:lsdException w:name="table of figures" w:semiHidden="1" w:unhideWhenUsed="1"/>
-    <w:lsdException w:name="envelope address" w:semiHidden="1" w:unhideWhenUsed="1"/>
-    <w:lsdException w:name="envelope return" w:semiHidden="1" w:unhideWhenUsed="1"/>
-    <w:lsdException w:name="footnote reference" w:semiHidden="1" w:unhideWhenUsed="1"/>
-    <w:lsdException w:name="annotation reference" w:semiHidden="1" w:unhideWhenUsed="1"/>
-    <w:lsdException w:name="line number" w:semiHidden="1" w:unhideWhenUsed="1"/>
-    <w:lsdException w:name="page number" w:semiHidden="1" w:unhideWhenUsed="1"/>
-    <w:lsdException w:name="endnote reference" w:semiHidden="1" w:unhideWhenUsed="1"/>
-    <w:lsdException w:name="endnote text" w:semiHidden="1" w:unhideWhenUsed="1"/>
-    <w:lsdException w:name="table of authorities" w:semiHidden="1" w:unhideWhenUsed="1"/>
-    <w:lsdException w:name="macro" w:semiHidden="1" w:unhideWhenUsed="1"/>
-    <w:lsdException w:name="toa heading" w:semiHidden="1" w:unhideWhenUsed="1"/>
-    <w:lsdException w:name="List" w:semiHidden="1" w:unhideWhenUsed="1"/>
-    <w:lsdException w:name="List Bullet" w:semiHidden="1" w:unhideWhenUsed="1"/>
-    <w:lsdException w:name="List Number" w:semiHidden="1" w:unhideWhenUsed="1"/>
-    <w:lsdException w:name="List 2" w:semiHidden="1" w:unhideWhenUsed="1"/>
-    <w:lsdException w:name="List 3" w:semiHidden="1" w:unhideWhenUsed="1"/>
-    <w:lsdException w:name="List 4" w:semiHidden="1" w:unhideWhenUsed="1"/>
-    <w:lsdException w:name="List 5" w:semiHidden="1" w:unhideWhenUsed="1"/>
-    <w:lsdException w:name="List Bullet 2" w:semiHidden="1" w:unhideWhenUsed="1"/>
-    <w:lsdException w:name="List Bullet 3" w:semiHidden="1" w:unhideWhenUsed="1"/>
-    <w:lsdException w:name="List Bullet 4" w:semiHidden="1" w:unhideWhenUsed="1"/>
-    <w:lsdException w:name="List Bullet 5" w:semiHidden="1" w:unhideWhenUsed="1"/>
-    <w:lsdException w:name="List Number 2" w:semiHidden="1" w:unhideWhenUsed="1"/>
-    <w:lsdException w:name="List Number 3" w:semiHidden="1" w:unhideWhenUsed="1"/>
-    <w:lsdException w:name="List Number 4" w:semiHidden="1" w:unhideWhenUsed="1"/>
-    <w:lsdException w:name="List Number 5" w:semiHidden="1" w:unhideWhenUsed="1"/>
-    <w:lsdException w:name="Title" w:uiPriority="10" w:qFormat="1"/>
-    <w:lsdException w:name="Closing" w:semiHidden="1" w:unhideWhenUsed="1"/>
-    <w:lsdException w:name="Signature" w:semiHidden="1" w:unhideWhenUsed="1"/>
-    <w:lsdException w:name="Default Paragraph Font" w:semiHidden="1" w:uiPriority="1" w:unhideWhenUsed="1"/>
-    <w:lsdException w:name="Body Text" w:semiHidden="1" w:unhideWhenUsed="1"/>
-    <w:lsdException w:name="Body Text Indent" w:semiHidden="1" w:unhideWhenUsed="1"/>
-    <w:lsdException w:name="List Continue" w:semiHidden="1" w:unhideWhenUsed="1"/>
-    <w:lsdException w:name="List Continue 2" w:semiHidden="1" w:unhideWhenUsed="1"/>
-    <w:lsdException w:name="List Continue 3" w:semiHidden="1" w:unhideWhenUsed="1"/>
-    <w:lsdException w:name="List Continue 4" w:semiHidden="1" w:unhideWhenUsed="1"/>
-    <w:lsdException w:name="List Continue 5" w:semiHidden="1" w:unhideWhenUsed="1"/>
-    <w:lsdException w:name="Message Header" w:semiHidden="1" w:unhideWhenUsed="1"/>
-    <w:lsdException w:name="Subtitle" w:uiPriority="11" w:qFormat="1"/>
-    <w:lsdException w:name="Salutation" w:semiHidden="1" w:unhideWhenUsed="1"/>
-    <w:lsdException w:name="Date" w:semiHidden="1" w:unhideWhenUsed="1"/>
-    <w:lsdException w:name="Body Text First Indent" w:semiHidden="1" w:unhideWhenUsed="1"/>
-    <w:lsdException w:name="Body Text First Indent 2" w:semiHidden="1" w:unhideWhenUsed="1"/>
-    <w:lsdException w:name="Note Heading" w:semiHidden="1" w:unhideWhenUsed="1"/>
-    <w:lsdException w:name="Body Text 2" w:semiHidden="1" w:unhideWhenUsed="1"/>
-    <w:lsdException w:name="Body Text 3" w:semiHidden="1" w:unhideWhenUsed="1"/>
-    <w:lsdException w:name="Body Text Indent 2" w:semiHidden="1" w:unhideWhenUsed="1"/>
-    <w:lsdException w:name="Body Text Indent 3" w:semiHidden="1" w:unhideWhenUsed="1"/>
-    <w:lsdException w:name="Block Text" w:semiHidden="1" w:unhideWhenUsed="1"/>
-    <w:lsdException w:name="Hyperlink" w:semiHidden="1" w:unhideWhenUsed="1"/>
-    <w:lsdException w:name="FollowedHyperlink" w:semiHidden="1" w:unhideWhenUsed="1"/>
-    <w:lsdException w:name="Strong" w:uiPriority="22" w:qFormat="1"/>
-    <w:lsdException w:name="Emphasis" w:uiPriority="20" w:qFormat="1"/>
-    <w:lsdException w:name="Document Map" w:semiHidden="1" w:unhideWhenUsed="1"/>
-    <w:lsdException w:name="Plain Text" w:semiHidden="1" w:unhideWhenUsed="1"/>
-    <w:lsdException w:name="E-mail Signature" w:semiHidden="1" w:unhideWhenUsed="1"/>
-    <w:lsdException w:name="HTML Top of Form" w:semiHidden="1" w:unhideWhenUsed="1"/>
-    <w:lsdException w:name="HTML Bottom of Form" w:semiHidden="1" w:unhideWhenUsed="1"/>
-    <w:lsdException w:name="Normal (Web)" w:semiHidden="1" w:unhideWhenUsed="1"/>
-    <w:lsdException w:name="HTML Acronym" w:semiHidden="1" w:unhideWhenUsed="1"/>
-    <w:lsdException w:name="HTML Address" w:semiHidden="1" w:unhideWhenUsed="1"/>
-    <w:lsdException w:name="HTML Cite" w:semiHidden="1" w:unhideWhenUsed="1"/>
-    <w:lsdException w:name="HTML Code" w:semiHidden="1" w:unhideWhenUsed="1"/>
-    <w:lsdException w:name="HTML Definition" w:semiHidden="1" w:unhideWhenUsed="1"/>
-    <w:lsdException w:name="HTML Keyboard" w:semiHidden="1" w:unhideWhenUsed="1"/>
-    <w:lsdException w:name="HTML Preformatted" w:semiHidden="1" w:unhideWhenUsed="1"/>
-    <w:lsdException w:name="HTML Sample" w:semiHidden="1" w:unhideWhenUsed="1"/>
-    <w:lsdException w:name="HTML Typewriter" w:semiHidden="1" w:unhideWhenUsed="1"/>
-    <w:lsdException w:name="HTML Variable" w:semiHidden="1" w:unhideWhenUsed="1"/>
-    <w:lsdException w:name="Normal Table" w:semiHidden="1" w:unhideWhenUsed="1"/>
-    <w:lsdException w:name="annotation subject" w:semiHidden="1" w:unhideWhenUsed="1"/>
-    <w:lsdException w:name="No List" w:semiHidden="1" w:unhideWhenUsed="1"/>
-    <w:lsdException w:name="Outline List 1" w:semiHidden="1" w:unhideWhenUsed="1"/>
-    <w:lsdException w:name="Outline List 2" w:semiHidden="1" w:unhideWhenUsed="1"/>
-    <w:lsdException w:name="Outline List 3" w:semiHidden="1" w:unhideWhenUsed="1"/>
-    <w:lsdException w:name="Table Simple 1" w:semiHidden="1" w:unhideWhenUsed="1"/>
-    <w:lsdException w:name="Table Simple 2" w:semiHidden="1" w:unhideWhenUsed="1"/>
-    <w:lsdException w:name="Table Simple 3" w:semiHidden="1" w:unhideWhenUsed="1"/>
-    <w:lsdException w:name="Table Classic 1" w:semiHidden="1" w:unhideWhenUsed="1"/>
-    <w:lsdException w:name="Table Classic 2" w:semiHidden="1" w:unhideWhenUsed="1"/>
-    <w:lsdException w:name="Table Classic 3" w:semiHidden="1" w:unhideWhenUsed="1"/>
-    <w:lsdException w:name="Table Classic 4" w:semiHidden="1" w:unhideWhenUsed="1"/>
-    <w:lsdException w:name="Table Colorful 1" w:semiHidden="1" w:unhideWhenUsed="1"/>
-    <w:lsdException w:name="Table Colorful 2" w:semiHidden="1" w:unhideWhenUsed="1"/>
-    <w:lsdException w:name="Table Colorful 3" w:semiHidden="1" w:unhideWhenUsed="1"/>
-    <w:lsdException w:name="Table Columns 1" w:semiHidden="1" w:unhideWhenUsed="1"/>
-    <w:lsdException w:name="Table Columns 2" w:semiHidden="1" w:unhideWhenUsed="1"/>
-    <w:lsdException w:name="Table Columns 3" w:semiHidden="1" w:unhideWhenUsed="1"/>
-    <w:lsdException w:name="Table Columns 4" w:semiHidden="1" w:unhideWhenUsed="1"/>
-    <w:lsdException w:name="Table Columns 5" w:semiHidden="1" w:unhideWhenUsed="1"/>
-    <w:lsdException w:name="Table Grid 1" w:semiHidden="1" w:unhideWhenUsed="1"/>
-    <w:lsdException w:name="Table Grid 2" w:semiHidden="1" w:unhideWhenUsed="1"/>
-    <w:lsdException w:name="Table Grid 3" w:semiHidden="1" w:unhideWhenUsed="1"/>
-    <w:lsdException w:name="Table Grid 4" w:semiHidden="1" w:unhideWhenUsed="1"/>
-    <w:lsdException w:name="Table Grid 5" w:semiHidden="1" w:unhideWhenUsed="1"/>
-    <w:lsdException w:name="Table Grid 6" w:semiHidden="1" w:unhideWhenUsed="1"/>
-    <w:lsdException w:name="Table Grid 7" w:semiHidden="1" w:unhideWhenUsed="1"/>
-    <w:lsdException w:name="Table Grid 8" w:semiHidden="1" w:unhideWhenUsed="1"/>
-    <w:lsdException w:name="Table List 1" w:semiHidden="1" w:unhideWhenUsed="1"/>
-    <w:lsdException w:name="Table List 2" w:semiHidden="1" w:unhideWhenUsed="1"/>
-    <w:lsdException w:name="Table List 3" w:semiHidden="1" w:unhideWhenUsed="1"/>
-    <w:lsdException w:name="Table List 4" w:semiHidden="1" w:unhideWhenUsed="1"/>
-    <w:lsdException w:name="Table List 5" w:semiHidden="1" w:unhideWhenUsed="1"/>
-    <w:lsdException w:name="Table List 6" w:semiHidden="1" w:unhideWhenUsed="1"/>
-    <w:lsdException w:name="Table List 7" w:semiHidden="1" w:unhideWhenUsed="1"/>
-    <w:lsdException w:name="Table List 8" w:semiHidden="1" w:unhideWhenUsed="1"/>
-    <w:lsdException w:name="Table 3D effects 1" w:semiHidden="1" w:unhideWhenUsed="1"/>
-    <w:lsdException w:name="Table 3D effects 2" w:semiHidden="1" w:unhideWhenUsed="1"/>
-    <w:lsdException w:name="Table 3D effects 3" w:semiHidden="1" w:unhideWhenUsed="1"/>
-    <w:lsdException w:name="Table Contemporary" w:semiHidden="1" w:unhideWhenUsed="1"/>
-    <w:lsdException w:name="Table Elegant" w:semiHidden="1" w:unhideWhenUsed="1"/>
-    <w:lsdException w:name="Table Professional" w:semiHidden="1" w:unhideWhenUsed="1"/>
-    <w:lsdException w:name="Table Subtle 1" w:semiHidden="1" w:unhideWhenUsed="1"/>
-    <w:lsdException w:name="Table Subtle 2" w:semiHidden="1" w:unhideWhenUsed="1"/>
-    <w:lsdException w:name="Table Web 1" w:semiHidden="1" w:unhideWhenUsed="1"/>
-    <w:lsdException w:name="Table Web 2" w:semiHidden="1" w:unhideWhenUsed="1"/>
-    <w:lsdException w:name="Table Web 3" w:semiHidden="1" w:unhideWhenUsed="1"/>
-    <w:lsdException w:name="Balloon Text" w:semiHidden="1" w:unhideWhenUsed="1"/>
-    <w:lsdException w:name="Table Grid" w:uiPriority="39"/>
-    <w:lsdException w:name="Table Theme" w:semiHidden="1" w:unhideWhenUsed="1"/>
-    <w:lsdException w:name="Placeholder Text" w:semiHidden="1"/>
-    <w:lsdException w:name="No Spacing" w:uiPriority="1" w:qFormat="1"/>
-    <w:lsdException w:name="Light Shading" w:uiPriority="60"/>
-    <w:lsdException w:name="Light List" w:uiPriority="61"/>
-    <w:lsdException w:name="Light Grid" w:uiPriority="62"/>
-    <w:lsdException w:name="Medium Shading 1" w:uiPriority="63"/>
-    <w:lsdException w:name="Medium Shading 2" w:uiPriority="64"/>
-    <w:lsdException w:name="Medium List 1" w:uiPriority="65"/>
-    <w:lsdException w:name="Medium List 2" w:uiPriority="66"/>
-    <w:lsdException w:name="Medium Grid 1" w:uiPriority="67"/>
-    <w:lsdException w:name="Medium Grid 2" w:uiPriority="68"/>
-    <w:lsdException w:name="Medium Grid 3" w:uiPriority="69"/>
-    <w:lsdException w:name="Dark List" w:uiPriority="70"/>
-    <w:lsdException w:name="Colorful Shading" w:uiPriority="71"/>
-    <w:lsdException w:name="Colorful List" w:uiPriority="72"/>
-    <w:lsdException w:name="Colorful Grid" w:uiPriority="73"/>
-    <w:lsdException w:name="Light Shading Accent 1" w:uiPriority="60"/>
-    <w:lsdException w:name="Light List Accent 1" w:uiPriority="61"/>
-    <w:lsdException w:name="Light Grid Accent 1" w:uiPriority="62"/>
-    <w:lsdException w:name="Medium Shading 1 Accent 1" w:uiPriority="63"/>
-    <w:lsdException w:name="Medium Shading 2 Accent 1" w:uiPriority="64"/>
-    <w:lsdException w:name="Medium List 1 Accent 1" w:uiPriority="65"/>
-    <w:lsdException w:name="Revision" w:semiHidden="1"/>
-    <w:lsdException w:name="List Paragraph" w:uiPriority="34" w:qFormat="1"/>
-    <w:lsdException w:name="Quote" w:uiPriority="29" w:qFormat="1"/>
-    <w:lsdException w:name="Intense Quote" w:uiPriority="30" w:qFormat="1"/>
-    <w:lsdException w:name="Medium List 2 Accent 1" w:uiPriority="66"/>
-    <w:lsdException w:name="Medium Grid 1 Accent 1" w:uiPriority="67"/>
-    <w:lsdException w:name="Medium Grid 2 Accent 1" w:uiPriority="68"/>
-    <w:lsdException w:name="Medium Grid 3 Accent 1" w:uiPriority="69"/>
-    <w:lsdException w:name="Dark List Accent 1" w:uiPriority="70"/>
-    <w:lsdException w:name="Colorful Shading Accent 1" w:uiPriority="71"/>
-    <w:lsdException w:name="Colorful List Accent 1" w:uiPriority="72"/>
-    <w:lsdException w:name="Colorful Grid Accent 1" w:uiPriority="73"/>
-    <w:lsdException w:name="Light Shading Accent 2" w:uiPriority="60"/>
-    <w:lsdException w:name="Light List Accent 2" w:uiPriority="61"/>
-    <w:lsdException w:name="Light Grid Accent 2" w:uiPriority="62"/>
-    <w:lsdException w:name="Medium Shading 1 Accent 2" w:uiPriority="63"/>
-    <w:lsdException w:name="Medium Shading 2 Accent 2" w:uiPriority="64"/>
-    <w:lsdException w:name="Medium List 1 Accent 2" w:uiPriority="65"/>
-    <w:lsdException w:name="Medium List 2 Accent 2" w:uiPriority="66"/>
-    <w:lsdException w:name="Medium Grid 1 Accent 2" w:uiPriority="67"/>
-    <w:lsdException w:name="Medium Grid 2 Accent 2" w:uiPriority="68"/>
-    <w:lsdException w:name="Medium Grid 3 Accent 2" w:uiPriority="69"/>
-    <w:lsdException w:name="Dark List Accent 2" w:uiPriority="70"/>
-    <w:lsdException w:name="Colorful Shading Accent 2" w:uiPriority="71"/>
-    <w:lsdException w:name="Colorful List Accent 2" w:uiPriority="72"/>
-    <w:lsdException w:name="Colorful Grid Accent 2" w:uiPriority="73"/>
-    <w:lsdException w:name="Light Shading Accent 3" w:uiPriority="60"/>
-    <w:lsdException w:name="Light List Accent 3" w:uiPriority="61"/>
-    <w:lsdException w:name="Light Grid Accent 3" w:uiPriority="62"/>
-    <w:lsdException w:name="Medium Shading 1 Accent 3" w:uiPriority="63"/>
-    <w:lsdException w:name="Medium Shading 2 Accent 3" w:uiPriority="64"/>
-    <w:lsdException w:name="Medium List 1 Accent 3" w:uiPriority="65"/>
-    <w:lsdException w:name="Medium List 2 Accent 3" w:uiPriority="66"/>
-    <w:lsdException w:name="Medium Grid 1 Accent 3" w:uiPriority="67"/>
-    <w:lsdException w:name="Medium Grid 2 Accent 3" w:uiPriority="68"/>
-    <w:lsdException w:name="Medium Grid 3 Accent 3" w:uiPriority="69"/>
-    <w:lsdException w:name="Dark List Accent 3" w:uiPriority="70"/>
-    <w:lsdException w:name="Colorful Shading Accent 3" w:uiPriority="71"/>
-    <w:lsdException w:name="Colorful List Accent 3" w:uiPriority="72"/>
-    <w:lsdException w:name="Colorful Grid Accent 3" w:uiPriority="73"/>
-    <w:lsdException w:name="Light Shading Accent 4" w:uiPriority="60"/>
-    <w:lsdException w:name="Light List Accent 4" w:uiPriority="61"/>
-    <w:lsdException w:name="Light Grid Accent 4" w:uiPriority="62"/>
-    <w:lsdException w:name="Medium Shading 1 Accent 4" w:uiPriority="63"/>
-    <w:lsdException w:name="Medium Shading 2 Accent 4" w:uiPriority="64"/>
-    <w:lsdException w:name="Medium List 1 Accent 4" w:uiPriority="65"/>
-    <w:lsdException w:name="Medium List 2 Accent 4" w:uiPriority="66"/>
-    <w:lsdException w:name="Medium Grid 1 Accent 4" w:uiPriority="67"/>
-    <w:lsdException w:name="Medium Grid 2 Accent 4" w:uiPriority="68"/>
-    <w:lsdException w:name="Medium Grid 3 Accent 4" w:uiPriority="69"/>
-    <w:lsdException w:name="Dark List Accent 4" w:uiPriority="70"/>
-    <w:lsdException w:name="Colorful Shading Accent 4" w:uiPriority="71"/>
-    <w:lsdException w:name="Colorful List Accent 4" w:uiPriority="72"/>
-    <w:lsdException w:name="Colorful Grid Accent 4" w:uiPriority="73"/>
-    <w:lsdException w:name="Light Shading Accent 5" w:uiPriority="60"/>
-    <w:lsdException w:name="Light List Accent 5" w:uiPriority="61"/>
-    <w:lsdException w:name="Light Grid Accent 5" w:uiPriority="62"/>
-    <w:lsdException w:name="Medium Shading 1 Accent 5" w:uiPriority="63"/>
-    <w:lsdException w:name="Medium Shading 2 Accent 5" w:uiPriority="64"/>
-    <w:lsdException w:name="Medium List 1 Accent 5" w:uiPriority="65"/>
-    <w:lsdException w:name="Medium List 2 Accent 5" w:uiPriority="66"/>
-    <w:lsdException w:name="Medium Grid 1 Accent 5" w:uiPriority="67"/>
-    <w:lsdException w:name="Medium Grid 2 Accent 5" w:uiPriority="68"/>
-    <w:lsdException w:name="Medium Grid 3 Accent 5" w:uiPriority="69"/>
-    <w:lsdException w:name="Dark List Accent 5" w:uiPriority="70"/>
-    <w:lsdException w:name="Colorful Shading Accent 5" w:uiPriority="71"/>
-    <w:lsdException w:name="Colorful List Accent 5" w:uiPriority="72"/>
-    <w:lsdException w:name="Colorful Grid Accent 5" w:uiPriority="73"/>
-    <w:lsdException w:name="Light Shading Accent 6" w:uiPriority="60"/>
-    <w:lsdException w:name="Light List Accent 6" w:uiPriority="61"/>
-    <w:lsdException w:name="Light Grid Accent 6" w:uiPriority="62"/>
-    <w:lsdException w:name="Medium Shading 1 Accent 6" w:uiPriority="63"/>
-    <w:lsdException w:name="Medium Shading 2 Accent 6" w:uiPriority="64"/>
-    <w:lsdException w:name="Medium List 1 Accent 6" w:uiPriority="65"/>
-    <w:lsdException w:name="Medium List 2 Accent 6" w:uiPriority="66"/>
-    <w:lsdException w:name="Medium Grid 1 Accent 6" w:uiPriority="67"/>
-    <w:lsdException w:name="Medium Grid 2 Accent 6" w:uiPriority="68"/>
-    <w:lsdException w:name="Medium Grid 3 Accent 6" w:uiPriority="69"/>
-    <w:lsdException w:name="Dark List Accent 6" w:uiPriority="70"/>
-    <w:lsdException w:name="Colorful Shading Accent 6" w:uiPriority="71"/>
-    <w:lsdException w:name="Colorful List Accent 6" w:uiPriority="72"/>
-    <w:lsdException w:name="Colorful Grid Accent 6" w:uiPriority="73"/>
-    <w:lsdException w:name="Subtle Emphasis" w:uiPriority="19" w:qFormat="1"/>
-    <w:lsdException w:name="Intense Emphasis" w:uiPriority="21" w:qFormat="1"/>
-    <w:lsdException w:name="Subtle Reference" w:uiPriority="31" w:qFormat="1"/>
-    <w:lsdException w:name="Intense Reference" w:uiPriority="32" w:qFormat="1"/>
-    <w:lsdException w:name="Book Title" w:uiPriority="33" w:qFormat="1"/>
-    <w:lsdException w:name="Bibliography" w:semiHidden="1" w:uiPriority="37" w:unhideWhenUsed="1"/>
-    <w:lsdException w:name="TOC Heading" w:semiHidden="1" w:uiPriority="39" w:unhideWhenUsed="1" w:qFormat="1"/>
-    <w:lsdException w:name="Plain Table 1" w:uiPriority="41"/>
-    <w:lsdException w:name="Plain Table 2" w:uiPriority="42"/>
-    <w:lsdException w:name="Plain Table 3" w:uiPriority="43"/>
-    <w:lsdException w:name="Plain Table 4" w:uiPriority="44"/>
-    <w:lsdException w:name="Plain Table 5" w:uiPriority="45"/>
-    <w:lsdException w:name="Grid Table Light" w:uiPriority="40"/>
-    <w:lsdException w:name="Grid Table 1 Light" w:uiPriority="46"/>
-    <w:lsdException w:name="Grid Table 2" w:uiPriority="47"/>
-    <w:lsdException w:name="Grid Table 3" w:uiPriority="48"/>
-    <w:lsdException w:name="Grid Table 4" w:uiPriority="49"/>
-    <w:lsdException w:name="Grid Table 5 Dark" w:uiPriority="50"/>
-    <w:lsdException w:name="Grid Table 6 Colorful" w:uiPriority="51"/>
-    <w:lsdException w:name="Grid Table 7 Colorful" w:uiPriority="52"/>
-    <w:lsdException w:name="Grid Table 1 Light Accent 1" w:uiPriority="46"/>
-    <w:lsdException w:name="Grid Table 2 Accent 1" w:uiPriority="47"/>
-    <w:lsdException w:name="Grid Table 3 Accent 1" w:uiPriority="48"/>
-    <w:lsdException w:name="Grid Table 4 Accent 1" w:uiPriority="49"/>
-    <w:lsdException w:name="Grid Table 5 Dark Accent 1" w:uiPriority="50"/>
-    <w:lsdException w:name="Grid Table 6 Colorful Accent 1" w:uiPriority="51"/>
-    <w:lsdException w:name="Grid Table 7 Colorful Accent 1" w:uiPriority="52"/>
-    <w:lsdException w:name="Grid Table 1 Light Accent 2" w:uiPriority="46"/>
-    <w:lsdException w:name="Grid Table 2 Accent 2" w:uiPriority="47"/>
-    <w:lsdException w:name="Grid Table 3 Accent 2" w:uiPriority="48"/>
-    <w:lsdException w:name="Grid Table 4 Accent 2" w:uiPriority="49"/>
-    <w:lsdException w:name="Grid Table 5 Dark Accent 2" w:uiPriority="50"/>
-    <w:lsdException w:name="Grid Table 6 Colorful Accent 2" w:uiPriority="51"/>
-    <w:lsdException w:name="Grid Table 7 Colorful Accent 2" w:uiPriority="52"/>
-    <w:lsdException w:name="Grid Table 1 Light Accent 3" w:uiPriority="46"/>
-    <w:lsdException w:name="Grid Table 2 Accent 3" w:uiPriority="47"/>
-    <w:lsdException w:name="Grid Table 3 Accent 3" w:uiPriority="48"/>
-    <w:lsdException w:name="Grid Table 4 Accent 3" w:uiPriority="49"/>
-    <w:lsdException w:name="Grid Table 5 Dark Accent 3" w:uiPriority="50"/>
-    <w:lsdException w:name="Grid Table 6 Colorful Accent 3" w:uiPriority="51"/>
-    <w:lsdException w:name="Grid Table 7 Colorful Accent 3" w:uiPriority="52"/>
-    <w:lsdException w:name="Grid Table 1 Light Accent 4" w:uiPriority="46"/>
-    <w:lsdException w:name="Grid Table 2 Accent 4" w:uiPriority="47"/>
-    <w:lsdException w:name="Grid Table 3 Accent 4" w:uiPriority="48"/>
-    <w:lsdException w:name="Grid Table 4 Accent 4" w:uiPriority="49"/>
-    <w:lsdException w:name="Grid Table 5 Dark Accent 4" w:uiPriority="50"/>
-    <w:lsdException w:name="Grid Table 6 Colorful Accent 4" w:uiPriority="51"/>
-    <w:lsdException w:name="Grid Table 7 Colorful Accent 4" w:uiPriority="52"/>
-    <w:lsdException w:name="Grid Table 1 Light Accent 5" w:uiPriority="46"/>
-    <w:lsdException w:name="Grid Table 2 Accent 5" w:uiPriority="47"/>
-    <w:lsdException w:name="Grid Table 3 Accent 5" w:uiPriority="48"/>
-    <w:lsdException w:name="Grid Table 4 Accent 5" w:uiPriority="49"/>
-    <w:lsdException w:name="Grid Table 5 Dark Accent 5" w:uiPriority="50"/>
-    <w:lsdException w:name="Grid Table 6 Colorful Accent 5" w:uiPriority="51"/>
-    <w:lsdException w:name="Grid Table 7 Colorful Accent 5" w:uiPriority="52"/>
-    <w:lsdException w:name="Grid Table 1 Light Accent 6" w:uiPriority="46"/>
-    <w:lsdException w:name="Grid Table 2 Accent 6" w:uiPriority="47"/>
-    <w:lsdException w:name="Grid Table 3 Accent 6" w:uiPriority="48"/>
-    <w:lsdException w:name="Grid Table 4 Accent 6" w:uiPriority="49"/>
-    <w:lsdException w:name="Grid Table 5 Dark Accent 6" w:uiPriority="50"/>
-    <w:lsdException w:name="Grid Table 6 Colorful Accent 6" w:uiPriority="51"/>
-    <w:lsdException w:name="Grid Table 7 Colorful Accent 6" w:uiPriority="52"/>
-    <w:lsdException w:name="List Table 1 Light" w:uiPriority="46"/>
-    <w:lsdException w:name="List Table 2" w:uiPriority="47"/>
-    <w:lsdException w:name="List Table 3" w:uiPriority="48"/>
-    <w:lsdException w:name="List Table 4" w:uiPriority="49"/>
-    <w:lsdException w:name="List Table 5 Dark" w:uiPriority="50"/>
-    <w:lsdException w:name="List Table 6 Colorful" w:uiPriority="51"/>
-    <w:lsdException w:name="List Table 7 Colorful" w:uiPriority="52"/>
-    <w:lsdException w:name="List Table 1 Light Accent 1" w:uiPriority="46"/>
-    <w:lsdException w:name="List Table 2 Accent 1" w:uiPriority="47"/>
-    <w:lsdException w:name="List Table 3 Accent 1" w:uiPriority="48"/>
-    <w:lsdException w:name="List Table 4 Accent 1" w:uiPriority="49"/>
-    <w:lsdException w:name="List Table 5 Dark Accent 1" w:uiPriority="50"/>
-    <w:lsdException w:name="List Table 6 Colorful Accent 1" w:uiPriority="51"/>
-    <w:lsdException w:name="List Table 7 Colorful Accent 1" w:uiPriority="52"/>
-    <w:lsdException w:name="List Table 1 Light Accent 2" w:uiPriority="46"/>
-    <w:lsdException w:name="List Table 2 Accent 2" w:uiPriority="47"/>
-    <w:lsdException w:name="List Table 3 Accent 2" w:uiPriority="48"/>
-    <w:lsdException w:name="List Table 4 Accent 2" w:uiPriority="49"/>
-    <w:lsdException w:name="List Table 5 Dark Accent 2" w:uiPriority="50"/>
-    <w:lsdException w:name="List Table 6 Colorful Accent 2" w:uiPriority="51"/>
-    <w:lsdException w:name="List Table 7 Colorful Accent 2" w:uiPriority="52"/>
-    <w:lsdException w:name="List Table 1 Light Accent 3" w:uiPriority="46"/>
-    <w:lsdException w:name="List Table 2 Accent 3" w:uiPriority="47"/>
-    <w:lsdException w:name="List Table 3 Accent 3" w:uiPriority="48"/>
-    <w:lsdException w:name="List Table 4 Accent 3" w:uiPriority="49"/>
-    <w:lsdException w:name="List Table 5 Dark Accent 3" w:uiPriority="50"/>
-    <w:lsdException w:name="List Table 6 Colorful Accent 3" w:uiPriority="51"/>
-    <w:lsdException w:name="List Table 7 Colorful Accent 3" w:uiPriority="52"/>
-    <w:lsdException w:name="List Table 1 Light Accent 4" w:uiPriority="46"/>
-    <w:lsdException w:name="List Table 2 Accent 4" w:uiPriority="47"/>
-    <w:lsdException w:name="List Table 3 Accent 4" w:uiPriority="48"/>
-    <w:lsdException w:name="List Table 4 Accent 4" w:uiPriority="49"/>
-    <w:lsdException w:name="List Table 5 Dark Accent 4" w:uiPriority="50"/>
-    <w:lsdException w:name="List Table 6 Colorful Accent 4" w:uiPriority="51"/>
-    <w:lsdException w:name="List Table 7 Colorful Accent 4" w:uiPriority="52"/>
-    <w:lsdException w:name="List Table 1 Light Accent 5" w:uiPriority="46"/>
-    <w:lsdException w:name="List Table 2 Accent 5" w:uiPriority="47"/>
-    <w:lsdException w:name="List Table 3 Accent 5" w:uiPriority="48"/>
-    <w:lsdException w:name="List Table 4 Accent 5" w:uiPriority="49"/>
-    <w:lsdException w:name="List Table 5 Dark Accent 5" w:uiPriority="50"/>
-    <w:lsdException w:name="List Table 6 Colorful Accent 5" w:uiPriority="51"/>
-    <w:lsdException w:name="List Table 7 Colorful Accent 5" w:uiPriority="52"/>
-    <w:lsdException w:name="List Table 1 Light Accent 6" w:uiPriority="46"/>
-    <w:lsdException w:name="List Table 2 Accent 6" w:uiPriority="47"/>
-    <w:lsdException w:name="List Table 3 Accent 6" w:uiPriority="48"/>
-    <w:lsdException w:name="List Table 4 Accent 6" w:uiPriority="49"/>
-    <w:lsdException w:name="List Table 5 Dark Accent 6" w:uiPriority="50"/>
-    <w:lsdException w:name="List Table 6 Colorful Accent 6" w:uiPriority="51"/>
-    <w:lsdException w:name="List Table 7 Colorful Accent 6" w:uiPriority="52"/>
+  <w:latentStyles w:defLockedState="0" w:defUIPriority="99" w:defSemiHidden="1" w:defUnhideWhenUsed="1" w:defQFormat="0" w:count="267">
+    <w:lsdException w:name="Normal" w:semiHidden="0" w:uiPriority="0" w:unhideWhenUsed="0" w:qFormat="1"/>
+    <w:lsdException w:name="heading 1" w:semiHidden="0" w:uiPriority="9" w:unhideWhenUsed="0" w:qFormat="1"/>
+    <w:lsdException w:name="heading 2" w:uiPriority="9" w:qFormat="1"/>
+    <w:lsdException w:name="heading 3" w:uiPriority="9" w:qFormat="1"/>
+    <w:lsdException w:name="heading 4" w:uiPriority="9" w:qFormat="1"/>
+    <w:lsdException w:name="heading 5" w:uiPriority="9" w:qFormat="1"/>
+    <w:lsdException w:name="heading 6" w:uiPriority="9" w:qFormat="1"/>
+    <w:lsdException w:name="heading 7" w:uiPriority="9" w:qFormat="1"/>
+    <w:lsdException w:name="heading 8" w:uiPriority="9" w:qFormat="1"/>
+    <w:lsdException w:name="heading 9" w:uiPriority="9" w:qFormat="1"/>
+    <w:lsdException w:name="toc 1" w:uiPriority="39"/>
+    <w:lsdException w:name="toc 2" w:uiPriority="39"/>
+    <w:lsdException w:name="toc 3" w:uiPriority="39"/>
+    <w:lsdException w:name="toc 4" w:uiPriority="39"/>
+    <w:lsdException w:name="toc 5" w:uiPriority="39"/>
+    <w:lsdException w:name="toc 6" w:uiPriority="39"/>
+    <w:lsdException w:name="toc 7" w:uiPriority="39"/>
+    <w:lsdException w:name="toc 8" w:uiPriority="39"/>
+    <w:lsdException w:name="toc 9" w:uiPriority="39"/>
+    <w:lsdException w:name="caption" w:uiPriority="35" w:qFormat="1"/>
+    <w:lsdException w:name="Title" w:semiHidden="0" w:uiPriority="10" w:unhideWhenUsed="0" w:qFormat="1"/>
+    <w:lsdException w:name="Default Paragraph Font" w:uiPriority="1"/>
+    <w:lsdException w:name="Subtitle" w:semiHidden="0" w:uiPriority="11" w:unhideWhenUsed="0" w:qFormat="1"/>
+    <w:lsdException w:name="Strong" w:semiHidden="0" w:uiPriority="22" w:unhideWhenUsed="0" w:qFormat="1"/>
+    <w:lsdException w:name="Emphasis" w:semiHidden="0" w:uiPriority="20" w:unhideWhenUsed="0" w:qFormat="1"/>
+    <w:lsdException w:name="Table Grid" w:semiHidden="0" w:uiPriority="39" w:unhideWhenUsed="0"/>
+    <w:lsdException w:name="Placeholder Text" w:unhideWhenUsed="0"/>
+    <w:lsdException w:name="No Spacing" w:semiHidden="0" w:uiPriority="1" w:unhideWhenUsed="0" w:qFormat="1"/>
+    <w:lsdException w:name="Light Shading" w:semiHidden="0" w:uiPriority="60" w:unhideWhenUsed="0"/>
+    <w:lsdException w:name="Light List" w:semiHidden="0" w:uiPriority="61" w:unhideWhenUsed="0"/>
+    <w:lsdException w:name="Light Grid" w:semiHidden="0" w:uiPriority="62" w:unhideWhenUsed="0"/>
+    <w:lsdException w:name="Medium Shading 1" w:semiHidden="0" w:uiPriority="63" w:unhideWhenUsed="0"/>
+    <w:lsdException w:name="Medium Shading 2" w:semiHidden="0" w:uiPriority="64" w:unhideWhenUsed="0"/>
+    <w:lsdException w:name="Medium List 1" w:semiHidden="0" w:uiPriority="65" w:unhideWhenUsed="0"/>
+    <w:lsdException w:name="Medium List 2" w:semiHidden="0" w:uiPriority="66" w:unhideWhenUsed="0"/>
+    <w:lsdException w:name="Medium Grid 1" w:semiHidden="0" w:uiPriority="67" w:unhideWhenUsed="0"/>
+    <w:lsdException w:name="Medium Grid 2" w:semiHidden="0" w:uiPriority="68" w:unhideWhenUsed="0"/>
+    <w:lsdException w:name="Medium Grid 3" w:semiHidden="0" w:uiPriority="69" w:unhideWhenUsed="0"/>
+    <w:lsdException w:name="Dark List" w:semiHidden="0" w:uiPriority="70" w:unhideWhenUsed="0"/>
+    <w:lsdException w:name="Colorful Shading" w:semiHidden="0" w:uiPriority="71" w:unhideWhenUsed="0"/>
+    <w:lsdException w:name="Colorful List" w:semiHidden="0" w:uiPriority="72" w:unhideWhenUsed="0"/>
+    <w:lsdException w:name="Colorful Grid" w:semiHidden="0" w:uiPriority="73" w:unhideWhenUsed="0"/>
+    <w:lsdException w:name="Light Shading Accent 1" w:semiHidden="0" w:uiPriority="60" w:unhideWhenUsed="0"/>
+    <w:lsdException w:name="Light List Accent 1" w:semiHidden="0" w:uiPriority="61" w:unhideWhenUsed="0"/>
+    <w:lsdException w:name="Light Grid Accent 1" w:semiHidden="0" w:uiPriority="62" w:unhideWhenUsed="0"/>
+    <w:lsdException w:name="Medium Shading 1 Accent 1" w:semiHidden="0" w:uiPriority="63" w:unhideWhenUsed="0"/>
+    <w:lsdException w:name="Medium Shading 2 Accent 1" w:semiHidden="0" w:uiPriority="64" w:unhideWhenUsed="0"/>
+    <w:lsdException w:name="Medium List 1 Accent 1" w:semiHidden="0" w:uiPriority="65" w:unhideWhenUsed="0"/>
+    <w:lsdException w:name="Revision" w:unhideWhenUsed="0"/>
+    <w:lsdException w:name="List Paragraph" w:semiHidden="0" w:uiPriority="34" w:unhideWhenUsed="0" w:qFormat="1"/>
+    <w:lsdException w:name="Quote" w:semiHidden="0" w:uiPriority="29" w:unhideWhenUsed="0" w:qFormat="1"/>
+    <w:lsdException w:name="Intense Quote" w:semiHidden="0" w:uiPriority="30" w:unhideWhenUsed="0" w:qFormat="1"/>
+    <w:lsdException w:name="Medium List 2 Accent 1" w:semiHidden="0" w:uiPriority="66" w:unhideWhenUsed="0"/>
+    <w:lsdException w:name="Medium Grid 1 Accent 1" w:semiHidden="0" w:uiPriority="67" w:unhideWhenUsed="0"/>
+    <w:lsdException w:name="Medium Grid 2 Accent 1" w:semiHidden="0" w:uiPriority="68" w:unhideWhenUsed="0"/>
+    <w:lsdException w:name="Medium Grid 3 Accent 1" w:semiHidden="0" w:uiPriority="69" w:unhideWhenUsed="0"/>
+    <w:lsdException w:name="Dark List Accent 1" w:semiHidden="0" w:uiPriority="70" w:unhideWhenUsed="0"/>
+    <w:lsdException w:name="Colorful Shading Accent 1" w:semiHidden="0" w:uiPriority="71" w:unhideWhenUsed="0"/>
+    <w:lsdException w:name="Colorful List Accent 1" w:semiHidden="0" w:uiPriority="72" w:unhideWhenUsed="0"/>
+    <w:lsdException w:name="Colorful Grid Accent 1" w:semiHidden="0" w:uiPriority="73" w:unhideWhenUsed="0"/>
+    <w:lsdException w:name="Light Shading Accent 2" w:semiHidden="0" w:uiPriority="60" w:unhideWhenUsed="0"/>
+    <w:lsdException w:name="Light List Accent 2" w:semiHidden="0" w:uiPriority="61" w:unhideWhenUsed="0"/>
+    <w:lsdException w:name="Light Grid Accent 2" w:semiHidden="0" w:uiPriority="62" w:unhideWhenUsed="0"/>
+    <w:lsdException w:name="Medium Shading 1 Accent 2" w:semiHidden="0" w:uiPriority="63" w:unhideWhenUsed="0"/>
+    <w:lsdException w:name="Medium Shading 2 Accent 2" w:semiHidden="0" w:uiPriority="64" w:unhideWhenUsed="0"/>
+    <w:lsdException w:name="Medium List 1 Accent 2" w:semiHidden="0" w:uiPriority="65" w:unhideWhenUsed="0"/>
+    <w:lsdException w:name="Medium List 2 Accent 2" w:semiHidden="0" w:uiPriority="66" w:unhideWhenUsed="0"/>
+    <w:lsdException w:name="Medium Grid 1 Accent 2" w:semiHidden="0" w:uiPriority="67" w:unhideWhenUsed="0"/>
+    <w:lsdException w:name="Medium Grid 2 Accent 2" w:semiHidden="0" w:uiPriority="68" w:unhideWhenUsed="0"/>
+    <w:lsdException w:name="Medium Grid 3 Accent 2" w:semiHidden="0" w:uiPriority="69" w:unhideWhenUsed="0"/>
+    <w:lsdException w:name="Dark List Accent 2" w:semiHidden="0" w:uiPriority="70" w:unhideWhenUsed="0"/>
+    <w:lsdException w:name="Colorful Shading Accent 2" w:semiHidden="0" w:uiPriority="71" w:unhideWhenUsed="0"/>
+    <w:lsdException w:name="Colorful List Accent 2" w:semiHidden="0" w:uiPriority="72" w:unhideWhenUsed="0"/>
+    <w:lsdException w:name="Colorful Grid Accent 2" w:semiHidden="0" w:uiPriority="73" w:unhideWhenUsed="0"/>
+    <w:lsdException w:name="Light Shading Accent 3" w:semiHidden="0" w:uiPriority="60" w:unhideWhenUsed="0"/>
+    <w:lsdException w:name="Light List Accent 3" w:semiHidden="0" w:uiPriority="61" w:unhideWhenUsed="0"/>
+    <w:lsdException w:name="Light Grid Accent 3" w:semiHidden="0" w:uiPriority="62" w:unhideWhenUsed="0"/>
+    <w:lsdException w:name="Medium Shading 1 Accent 3" w:semiHidden="0" w:uiPriority="63" w:unhideWhenUsed="0"/>
+    <w:lsdException w:name="Medium Shading 2 Accent 3" w:semiHidden="0" w:uiPriority="64" w:unhideWhenUsed="0"/>
+    <w:lsdException w:name="Medium List 1 Accent 3" w:semiHidden="0" w:uiPriority="65" w:unhideWhenUsed="0"/>
+    <w:lsdException w:name="Medium List 2 Accent 3" w:semiHidden="0" w:uiPriority="66" w:unhideWhenUsed="0"/>
+    <w:lsdException w:name="Medium Grid 1 Accent 3" w:semiHidden="0" w:uiPriority="67" w:unhideWhenUsed="0"/>
+    <w:lsdException w:name="Medium Grid 2 Accent 3" w:semiHidden="0" w:uiPriority="68" w:unhideWhenUsed="0"/>
+    <w:lsdException w:name="Medium Grid 3 Accent 3" w:semiHidden="0" w:uiPriority="69" w:unhideWhenUsed="0"/>
+    <w:lsdException w:name="Dark List Accent 3" w:semiHidden="0" w:uiPriority="70" w:unhideWhenUsed="0"/>
+    <w:lsdException w:name="Colorful Shading Accent 3" w:semiHidden="0" w:uiPriority="71" w:unhideWhenUsed="0"/>
+    <w:lsdException w:name="Colorful List Accent 3" w:semiHidden="0" w:uiPriority="72" w:unhideWhenUsed="0"/>
+    <w:lsdException w:name="Colorful Grid Accent 3" w:semiHidden="0" w:uiPriority="73" w:unhideWhenUsed="0"/>
+    <w:lsdException w:name="Light Shading Accent 4" w:semiHidden="0" w:uiPriority="60" w:unhideWhenUsed="0"/>
+    <w:lsdException w:name="Light List Accent 4" w:semiHidden="0" w:uiPriority="61" w:unhideWhenUsed="0"/>
+    <w:lsdException w:name="Light Grid Accent 4" w:semiHidden="0" w:uiPriority="62" w:unhideWhenUsed="0"/>
+    <w:lsdException w:name="Medium Shading 1 Accent 4" w:semiHidden="0" w:uiPriority="63" w:unhideWhenUsed="0"/>
+    <w:lsdException w:name="Medium Shading 2 Accent 4" w:semiHidden="0" w:uiPriority="64" w:unhideWhenUsed="0"/>
+    <w:lsdException w:name="Medium List 1 Accent 4" w:semiHidden="0" w:uiPriority="65" w:unhideWhenUsed="0"/>
+    <w:lsdException w:name="Medium List 2 Accent 4" w:semiHidden="0" w:uiPriority="66" w:unhideWhenUsed="0"/>
+    <w:lsdException w:name="Medium Grid 1 Accent 4" w:semiHidden="0" w:uiPriority="67" w:unhideWhenUsed="0"/>
+    <w:lsdException w:name="Medium Grid 2 Accent 4" w:semiHidden="0" w:uiPriority="68" w:unhideWhenUsed="0"/>
+    <w:lsdException w:name="Medium Grid 3 Accent 4" w:semiHidden="0" w:uiPriority="69" w:unhideWhenUsed="0"/>
+    <w:lsdException w:name="Dark List Accent 4" w:semiHidden="0" w:uiPriority="70" w:unhideWhenUsed="0"/>
+    <w:lsdException w:name="Colorful Shading Accent 4" w:semiHidden="0" w:uiPriority="71" w:unhideWhenUsed="0"/>
+    <w:lsdException w:name="Colorful List Accent 4" w:semiHidden="0" w:uiPriority="72" w:unhideWhenUsed="0"/>
+    <w:lsdException w:name="Colorful Grid Accent 4" w:semiHidden="0" w:uiPriority="73" w:unhideWhenUsed="0"/>
+    <w:lsdException w:name="Light Shading Accent 5" w:semiHidden="0" w:uiPriority="60" w:unhideWhenUsed="0"/>
+    <w:lsdException w:name="Light List Accent 5" w:semiHidden="0" w:uiPriority="61" w:unhideWhenUsed="0"/>
+    <w:lsdException w:name="Light Grid Accent 5" w:semiHidden="0" w:uiPriority="62" w:unhideWhenUsed="0"/>
+    <w:lsdException w:name="Medium Shading 1 Accent 5" w:semiHidden="0" w:uiPriority="63" w:unhideWhenUsed="0"/>
+    <w:lsdException w:name="Medium Shading 2 Accent 5" w:semiHidden="0" w:uiPriority="64" w:unhideWhenUsed="0"/>
+    <w:lsdException w:name="Medium List 1 Accent 5" w:semiHidden="0" w:uiPriority="65" w:unhideWhenUsed="0"/>
+    <w:lsdException w:name="Medium List 2 Accent 5" w:semiHidden="0" w:uiPriority="66" w:unhideWhenUsed="0"/>
+    <w:lsdException w:name="Medium Grid 1 Accent 5" w:semiHidden="0" w:uiPriority="67" w:unhideWhenUsed="0"/>
+    <w:lsdException w:name="Medium Grid 2 Accent 5" w:semiHidden="0" w:uiPriority="68" w:unhideWhenUsed="0"/>
+    <w:lsdException w:name="Medium Grid 3 Accent 5" w:semiHidden="0" w:uiPriority="69" w:unhideWhenUsed="0"/>
+    <w:lsdException w:name="Dark List Accent 5" w:semiHidden="0" w:uiPriority="70" w:unhideWhenUsed="0"/>
+    <w:lsdException w:name="Colorful Shading Accent 5" w:semiHidden="0" w:uiPriority="71" w:unhideWhenUsed="0"/>
+    <w:lsdException w:name="Colorful List Accent 5" w:semiHidden="0" w:uiPriority="72" w:unhideWhenUsed="0"/>
+    <w:lsdException w:name="Colorful Grid Accent 5" w:semiHidden="0" w:uiPriority="73" w:unhideWhenUsed="0"/>
+    <w:lsdException w:name="Light Shading Accent 6" w:semiHidden="0" w:uiPriority="60" w:unhideWhenUsed="0"/>
+    <w:lsdException w:name="Light List Accent 6" w:semiHidden="0" w:uiPriority="61" w:unhideWhenUsed="0"/>
+    <w:lsdException w:name="Light Grid Accent 6" w:semiHidden="0" w:uiPriority="62" w:unhideWhenUsed="0"/>
+    <w:lsdException w:name="Medium Shading 1 Accent 6" w:semiHidden="0" w:uiPriority="63" w:unhideWhenUsed="0"/>
+    <w:lsdException w:name="Medium Shading 2 Accent 6" w:semiHidden="0" w:uiPriority="64" w:unhideWhenUsed="0"/>
+    <w:lsdException w:name="Medium List 1 Accent 6" w:semiHidden="0" w:uiPriority="65" w:unhideWhenUsed="0"/>
+    <w:lsdException w:name="Medium List 2 Accent 6" w:semiHidden="0" w:uiPriority="66" w:unhideWhenUsed="0"/>
+    <w:lsdException w:name="Medium Grid 1 Accent 6" w:semiHidden="0" w:uiPriority="67" w:unhideWhenUsed="0"/>
+    <w:lsdException w:name="Medium Grid 2 Accent 6" w:semiHidden="0" w:uiPriority="68" w:unhideWhenUsed="0"/>
+    <w:lsdException w:name="Medium Grid 3 Accent 6" w:semiHidden="0" w:uiPriority="69" w:unhideWhenUsed="0"/>
+    <w:lsdException w:name="Dark List Accent 6" w:semiHidden="0" w:uiPriority="70" w:unhideWhenUsed="0"/>
+    <w:lsdException w:name="Colorful Shading Accent 6" w:semiHidden="0" w:uiPriority="71" w:unhideWhenUsed="0"/>
+    <w:lsdException w:name="Colorful List Accent 6" w:semiHidden="0" w:uiPriority="72" w:unhideWhenUsed="0"/>
+    <w:lsdException w:name="Colorful Grid Accent 6" w:semiHidden="0" w:uiPriority="73" w:unhideWhenUsed="0"/>
+    <w:lsdException w:name="Subtle Emphasis" w:semiHidden="0" w:uiPriority="19" w:unhideWhenUsed="0" w:qFormat="1"/>
+    <w:lsdException w:name="Intense Emphasis" w:semiHidden="0" w:uiPriority="21" w:unhideWhenUsed="0" w:qFormat="1"/>
+    <w:lsdException w:name="Subtle Reference" w:semiHidden="0" w:uiPriority="31" w:unhideWhenUsed="0" w:qFormat="1"/>
+    <w:lsdException w:name="Intense Reference" w:semiHidden="0" w:uiPriority="32" w:unhideWhenUsed="0" w:qFormat="1"/>
+    <w:lsdException w:name="Book Title" w:semiHidden="0" w:uiPriority="33" w:unhideWhenUsed="0" w:qFormat="1"/>
+    <w:lsdException w:name="Bibliography" w:uiPriority="37"/>
+    <w:lsdException w:name="TOC Heading" w:uiPriority="39" w:qFormat="1"/>
   </w:latentStyles>
   <w:style w:type="paragraph" w:default="1" w:styleId="Normal">
     <w:name w:val="Normal"/>
     <w:qFormat/>
+    <w:rsid w:val="00CB4206"/>
   </w:style>
-  <w:style w:type="paragraph" w:styleId="Heading1">
+  <w:style w:type="paragraph" w:styleId="Overskrift1">
     <w:name w:val="heading 1"/>
     <w:basedOn w:val="Normal"/>
     <w:next w:val="Normal"/>
-    <w:link w:val="Heading1Char"/>
+    <w:link w:val="Overskrift1Tegn"/>
     <w:uiPriority w:val="9"/>
     <w:qFormat/>
     <w:rsid w:val="00D42AEE"/>
@@ -1338,17 +1149,18 @@
       <w:szCs w:val="32"/>
     </w:rPr>
   </w:style>
-  <w:style w:type="character" w:default="1" w:styleId="DefaultParagraphFont">
+  <w:style w:type="character" w:default="1" w:styleId="Standardskrifttypeiafsnit">
     <w:name w:val="Default Paragraph Font"/>
     <w:uiPriority w:val="1"/>
     <w:semiHidden/>
     <w:unhideWhenUsed/>
   </w:style>
-  <w:style w:type="table" w:default="1" w:styleId="TableNormal">
+  <w:style w:type="table" w:default="1" w:styleId="Tabel-Normal">
     <w:name w:val="Normal Table"/>
     <w:uiPriority w:val="99"/>
     <w:semiHidden/>
     <w:unhideWhenUsed/>
+    <w:qFormat/>
     <w:tblPr>
       <w:tblInd w:w="0" w:type="dxa"/>
       <w:tblCellMar>
@@ -1359,16 +1171,16 @@
       </w:tblCellMar>
     </w:tblPr>
   </w:style>
-  <w:style w:type="numbering" w:default="1" w:styleId="NoList">
+  <w:style w:type="numbering" w:default="1" w:styleId="Ingenoversigt">
     <w:name w:val="No List"/>
     <w:uiPriority w:val="99"/>
     <w:semiHidden/>
     <w:unhideWhenUsed/>
   </w:style>
-  <w:style w:type="character" w:customStyle="1" w:styleId="Heading1Char">
-    <w:name w:val="Heading 1 Char"/>
-    <w:basedOn w:val="DefaultParagraphFont"/>
-    <w:link w:val="Heading1"/>
+  <w:style w:type="character" w:customStyle="1" w:styleId="Overskrift1Tegn">
+    <w:name w:val="Overskrift 1 Tegn"/>
+    <w:basedOn w:val="Standardskrifttypeiafsnit"/>
+    <w:link w:val="Overskrift1"/>
     <w:uiPriority w:val="9"/>
     <w:rsid w:val="00D42AEE"/>
     <w:rPr>
@@ -1424,7 +1236,7 @@
     </a:clrScheme>
     <a:fontScheme name="Office">
       <a:majorFont>
-        <a:latin typeface="Calibri Light" panose="020F0302020204030204"/>
+        <a:latin typeface="Calibri Light"/>
         <a:ea typeface=""/>
         <a:cs typeface=""/>
         <a:font script="Jpan" typeface="ＭＳ ゴシック"/>
@@ -1459,7 +1271,7 @@
         <a:font script="Geor" typeface="Sylfaen"/>
       </a:majorFont>
       <a:minorFont>
-        <a:latin typeface="Calibri" panose="020F0502020204030204"/>
+        <a:latin typeface="Calibri"/>
         <a:ea typeface=""/>
         <a:cs typeface=""/>
         <a:font script="Jpan" typeface="ＭＳ 明朝"/>
@@ -1636,7 +1448,7 @@
   <a:extraClrSchemeLst/>
   <a:extLst>
     <a:ext uri="{05A4C25C-085E-4340-85A3-A5531E510DB2}">
-      <thm15:themeFamily xmlns:thm15="http://schemas.microsoft.com/office/thememl/2012/main" name="Office Theme" id="{62F939B6-93AF-4DB8-9C6B-D6C7DFDC589F}" vid="{4A3C46E8-61CC-4603-A589-7422A47A8E4A}"/>
+      <thm15:themeFamily xmlns:thm15="http://schemas.microsoft.com/office/thememl/2012/main" xmlns="" name="Office Theme" id="{62F939B6-93AF-4DB8-9C6B-D6C7DFDC589F}" vid="{4A3C46E8-61CC-4603-A589-7422A47A8E4A}"/>
     </a:ext>
   </a:extLst>
 </a:theme>

</xml_diff>